<commit_message>
base de datos sin datos, ver publicaciones, buscar amigos, ver solicitud
</commit_message>
<xml_diff>
--- a/mascotitas/documentacion/Listado de Problemas.docx
+++ b/mascotitas/documentacion/Listado de Problemas.docx
@@ -24,33 +24,54 @@
         <w:ind w:firstLine="360"/>
       </w:pPr>
       <w:r>
-        <w:t>Establecí que el administrador solo sirve para gestionar moderadores (alta y baja)</w:t>
-      </w:r>
-      <w:r>
-        <w:t xml:space="preserve"> y usuarios del </w:t>
+        <w:t>Establecí que el administrador solo sirve pa</w:t>
+      </w:r>
+      <w:r>
+        <w:t>ra gestionar moderadores (seleccionar, crear, dar de baja y modificar</w:t>
+      </w:r>
+      <w:r>
+        <w:t>)</w:t>
+      </w:r>
+      <w:r>
+        <w:t xml:space="preserve"> y usuarios del sitio</w:t>
+      </w:r>
+      <w:r>
+        <w:t xml:space="preserve"> </w:t>
+      </w:r>
+      <w:r>
+        <w:t>(</w:t>
+      </w:r>
+      <w:r>
+        <w:t xml:space="preserve">dar de </w:t>
+      </w:r>
+      <w:r>
+        <w:t>baja)</w:t>
+      </w:r>
+      <w:r>
+        <w:t xml:space="preserve"> y no puede ingresar a la </w:t>
+      </w:r>
+      <w:r>
+        <w:t xml:space="preserve">interfaz de la </w:t>
+      </w:r>
+      <w:r>
+        <w:t>red social</w:t>
+      </w:r>
+      <w:r>
+        <w:t xml:space="preserve"> que los usu</w:t>
+      </w:r>
+      <w:r>
+        <w:t xml:space="preserve">arios del sitio pueden </w:t>
       </w:r>
       <w:proofErr w:type="gramStart"/>
       <w:r>
-        <w:t>sitio(</w:t>
+        <w:t>ver</w:t>
+      </w:r>
+      <w:r>
+        <w:t>(</w:t>
       </w:r>
       <w:proofErr w:type="gramEnd"/>
       <w:r>
-        <w:t>baja)</w:t>
-      </w:r>
-      <w:r>
-        <w:t xml:space="preserve"> y no puede ingresar a la </w:t>
-      </w:r>
-      <w:r>
-        <w:t xml:space="preserve">interfaz de la </w:t>
-      </w:r>
-      <w:r>
-        <w:t>red social</w:t>
-      </w:r>
-      <w:r>
-        <w:t xml:space="preserve"> que los usu</w:t>
-      </w:r>
-      <w:r>
-        <w:t>arios del sitio pueden ver</w:t>
+        <w:t>muro)</w:t>
       </w:r>
       <w:r>
         <w:t>.</w:t>
@@ -59,9 +80,53 @@
     <w:p>
       <w:pPr>
         <w:ind w:firstLine="360"/>
-      </w:pPr>
-      <w:r>
-        <w:t>El moderador puede recibir denuncias de post o comentarios y autorizar o no la denuncia de los usuarios.</w:t>
+        <w:rPr>
+          <w:color w:val="FF0000"/>
+          <w:u w:val="single"/>
+        </w:rPr>
+      </w:pPr>
+      <w:r>
+        <w:rPr>
+          <w:color w:val="FF0000"/>
+        </w:rPr>
+        <w:t xml:space="preserve">//en caso de modificar que puede </w:t>
+      </w:r>
+      <w:proofErr w:type="gramStart"/>
+      <w:r>
+        <w:rPr>
+          <w:color w:val="FF0000"/>
+        </w:rPr>
+        <w:t>modificar ?</w:t>
+      </w:r>
+      <w:proofErr w:type="gramEnd"/>
+      <w:r>
+        <w:rPr>
+          <w:color w:val="FF0000"/>
+        </w:rPr>
+        <w:t xml:space="preserve"> id no debe ser modificado</w:t>
+      </w:r>
+    </w:p>
+    <w:p>
+      <w:pPr>
+        <w:ind w:firstLine="360"/>
+      </w:pPr>
+      <w:r>
+        <w:t>Los moderadores reciben</w:t>
+      </w:r>
+      <w:r>
+        <w:t xml:space="preserve"> denuncias de post o comentarios y </w:t>
+      </w:r>
+      <w:r>
+        <w:t>son los encarg</w:t>
+      </w:r>
+      <w:r>
+        <w:t>ados de dar de baja las publicaciones o comentarios denunciadas</w:t>
+      </w:r>
+      <w:r>
+        <w:t xml:space="preserve"> a su correspondiente juicio</w:t>
+      </w:r>
+      <w:r>
+        <w:t>.</w:t>
       </w:r>
     </w:p>
     <w:p>

</xml_diff>